<commit_message>
add one key activity
</commit_message>
<xml_diff>
--- a/ilgudi/ilgudi time line.docx
+++ b/ilgudi/ilgudi time line.docx
@@ -191,7 +191,7 @@
                 <w:szCs w:val="36"/>
                 <w:lang w:bidi="ar-EG"/>
               </w:rPr>
-              <w:t>Make The Frontend For The Site With Icons That (</w:t>
+              <w:t>Make the frontend for the site with icons that (</w:t>
             </w:r>
             <w:r>
               <w:rPr>
@@ -210,7 +210,7 @@
                 <w:szCs w:val="36"/>
                 <w:lang w:bidi="ar-EG"/>
               </w:rPr>
-              <w:t>)Will Make It</w:t>
+              <w:t>)will make it</w:t>
             </w:r>
             <w:r>
               <w:rPr>
@@ -325,7 +325,7 @@
                 <w:szCs w:val="36"/>
                 <w:lang w:bidi="ar-EG"/>
               </w:rPr>
-              <w:t>Make The Login System Work With The [Linked In, Twitter, Google Plus, Facebook]</w:t>
+              <w:t>Make the login system work with the [Linked In, Twitter, Google Plus, Facebook]</w:t>
             </w:r>
           </w:p>
           <w:p>
@@ -361,7 +361,16 @@
                 <w:szCs w:val="36"/>
                 <w:lang w:bidi="ar-EG"/>
               </w:rPr>
-              <w:t>Log In</w:t>
+              <w:t>Log I</w:t>
+            </w:r>
+            <w:r>
+              <w:rPr>
+                <w:rFonts w:asciiTheme="majorBidi" w:hAnsiTheme="majorBidi" w:cstheme="majorBidi"/>
+                <w:sz w:val="36"/>
+                <w:szCs w:val="36"/>
+                <w:lang w:bidi="ar-EG"/>
+              </w:rPr>
+              <w:t>n</w:t>
             </w:r>
           </w:p>
         </w:tc>
@@ -438,7 +447,7 @@
                 <w:szCs w:val="36"/>
                 <w:lang w:bidi="ar-EG"/>
               </w:rPr>
-              <w:t>Make The Sign Up System With 2 Deferent Forms For The Company User Type And The Startup Type.</w:t>
+              <w:t>Make the Sign Up system With 2 Deferent forms for the Company User Type and The Startup Type.</w:t>
             </w:r>
           </w:p>
           <w:p>
@@ -535,7 +544,16 @@
                 <w:szCs w:val="36"/>
                 <w:lang w:bidi="ar-EG"/>
               </w:rPr>
-              <w:t>2H</w:t>
+              <w:t>8</w:t>
+            </w:r>
+            <w:r>
+              <w:rPr>
+                <w:rFonts w:asciiTheme="majorBidi" w:hAnsiTheme="majorBidi" w:cstheme="majorBidi"/>
+                <w:sz w:val="36"/>
+                <w:szCs w:val="36"/>
+                <w:lang w:bidi="ar-EG"/>
+              </w:rPr>
+              <w:t xml:space="preserve"> H</w:t>
             </w:r>
           </w:p>
         </w:tc>
@@ -560,26 +578,19 @@
                 <w:szCs w:val="36"/>
                 <w:lang w:bidi="ar-EG"/>
               </w:rPr>
-              <w:t xml:space="preserve">Make The Profile To </w:t>
-            </w:r>
-            <w:r>
-              <w:rPr>
-                <w:rFonts w:asciiTheme="majorBidi" w:hAnsiTheme="majorBidi" w:cstheme="majorBidi"/>
-                <w:sz w:val="36"/>
-                <w:szCs w:val="36"/>
-                <w:lang w:bidi="ar-EG"/>
-              </w:rPr>
-              <w:t>Complete</w:t>
-            </w:r>
-            <w:r>
-              <w:rPr>
-                <w:rFonts w:asciiTheme="majorBidi" w:hAnsiTheme="majorBidi" w:cstheme="majorBidi"/>
-                <w:sz w:val="36"/>
-                <w:szCs w:val="36"/>
-                <w:lang w:bidi="ar-EG"/>
-              </w:rPr>
-              <w:t xml:space="preserve"> All The Information</w:t>
-            </w:r>
+              <w:t>Add A Popups Display That Will Use To Tell the users about each Tool.</w:t>
+            </w:r>
+          </w:p>
+          <w:p>
+            <w:pPr>
+              <w:bidi w:val="0"/>
+              <w:rPr>
+                <w:rFonts w:asciiTheme="majorBidi" w:hAnsiTheme="majorBidi" w:cstheme="majorBidi"/>
+                <w:sz w:val="36"/>
+                <w:szCs w:val="36"/>
+                <w:lang w:bidi="ar-EG"/>
+              </w:rPr>
+            </w:pPr>
           </w:p>
         </w:tc>
         <w:tc>
@@ -603,7 +614,7 @@
                 <w:szCs w:val="36"/>
                 <w:lang w:bidi="ar-EG"/>
               </w:rPr>
-              <w:t>Profile</w:t>
+              <w:t>Main Information</w:t>
             </w:r>
           </w:p>
         </w:tc>
@@ -655,7 +666,7 @@
                 <w:szCs w:val="36"/>
                 <w:lang w:bidi="ar-EG"/>
               </w:rPr>
-              <w:t>8 H</w:t>
+              <w:t>16 H</w:t>
             </w:r>
           </w:p>
         </w:tc>
@@ -680,7 +691,25 @@
                 <w:szCs w:val="36"/>
                 <w:lang w:bidi="ar-EG"/>
               </w:rPr>
-              <w:t>Add A Popups Display That Will Use To Tell The Users About Each Tool.</w:t>
+              <w:t xml:space="preserve">This will Be A </w:t>
+            </w:r>
+            <w:r>
+              <w:rPr>
+                <w:rFonts w:asciiTheme="majorBidi" w:hAnsiTheme="majorBidi" w:cstheme="majorBidi"/>
+                <w:sz w:val="36"/>
+                <w:szCs w:val="36"/>
+                <w:lang w:bidi="ar-EG"/>
+              </w:rPr>
+              <w:t>Notification</w:t>
+            </w:r>
+            <w:r>
+              <w:rPr>
+                <w:rFonts w:asciiTheme="majorBidi" w:hAnsiTheme="majorBidi" w:cstheme="majorBidi"/>
+                <w:sz w:val="36"/>
+                <w:szCs w:val="36"/>
+                <w:lang w:bidi="ar-EG"/>
+              </w:rPr>
+              <w:t xml:space="preserve"> System that Will BE used From the Ilgudi.com To the Main Account User Type.</w:t>
             </w:r>
           </w:p>
           <w:p>
@@ -716,7 +745,7 @@
                 <w:szCs w:val="36"/>
                 <w:lang w:bidi="ar-EG"/>
               </w:rPr>
-              <w:t>Main Information</w:t>
+              <w:t>Notification</w:t>
             </w:r>
           </w:p>
         </w:tc>
@@ -793,25 +822,7 @@
                 <w:szCs w:val="36"/>
                 <w:lang w:bidi="ar-EG"/>
               </w:rPr>
-              <w:t xml:space="preserve">This Will Be A </w:t>
-            </w:r>
-            <w:r>
-              <w:rPr>
-                <w:rFonts w:asciiTheme="majorBidi" w:hAnsiTheme="majorBidi" w:cstheme="majorBidi"/>
-                <w:sz w:val="36"/>
-                <w:szCs w:val="36"/>
-                <w:lang w:bidi="ar-EG"/>
-              </w:rPr>
-              <w:t>Notification</w:t>
-            </w:r>
-            <w:r>
-              <w:rPr>
-                <w:rFonts w:asciiTheme="majorBidi" w:hAnsiTheme="majorBidi" w:cstheme="majorBidi"/>
-                <w:sz w:val="36"/>
-                <w:szCs w:val="36"/>
-                <w:lang w:bidi="ar-EG"/>
-              </w:rPr>
-              <w:t xml:space="preserve"> System That Will Be Used From The Ilgudi.Com To The Main Account User Type.</w:t>
+              <w:t>Make A Auth.System For the Members That Will Be related To the main Account.</w:t>
             </w:r>
           </w:p>
           <w:p>
@@ -847,7 +858,7 @@
                 <w:szCs w:val="36"/>
                 <w:lang w:bidi="ar-EG"/>
               </w:rPr>
-              <w:t>Notification</w:t>
+              <w:t>Members Account</w:t>
             </w:r>
           </w:p>
         </w:tc>
@@ -899,138 +910,7 @@
                 <w:szCs w:val="36"/>
                 <w:lang w:bidi="ar-EG"/>
               </w:rPr>
-              <w:t>16 H</w:t>
-            </w:r>
-          </w:p>
-        </w:tc>
-        <w:tc>
-          <w:tcPr>
-            <w:tcW w:w="7333" w:type="dxa"/>
-          </w:tcPr>
-          <w:p>
-            <w:pPr>
-              <w:bidi w:val="0"/>
-              <w:rPr>
-                <w:rFonts w:asciiTheme="majorBidi" w:hAnsiTheme="majorBidi" w:cstheme="majorBidi"/>
-                <w:sz w:val="36"/>
-                <w:szCs w:val="36"/>
-                <w:lang w:bidi="ar-EG"/>
-              </w:rPr>
-            </w:pPr>
-            <w:r>
-              <w:rPr>
-                <w:rFonts w:asciiTheme="majorBidi" w:hAnsiTheme="majorBidi" w:cstheme="majorBidi"/>
-                <w:sz w:val="36"/>
-                <w:szCs w:val="36"/>
-                <w:lang w:bidi="ar-EG"/>
-              </w:rPr>
-              <w:t xml:space="preserve">Make </w:t>
-            </w:r>
-            <w:r>
-              <w:rPr>
-                <w:rFonts w:asciiTheme="majorBidi" w:hAnsiTheme="majorBidi" w:cstheme="majorBidi"/>
-                <w:sz w:val="36"/>
-                <w:szCs w:val="36"/>
-                <w:lang w:bidi="ar-EG"/>
-              </w:rPr>
-              <w:t>An</w:t>
-            </w:r>
-            <w:r>
-              <w:rPr>
-                <w:rFonts w:asciiTheme="majorBidi" w:hAnsiTheme="majorBidi" w:cstheme="majorBidi"/>
-                <w:sz w:val="36"/>
-                <w:szCs w:val="36"/>
-                <w:lang w:bidi="ar-EG"/>
-              </w:rPr>
-              <w:t xml:space="preserve"> Auth.System For The Members That Will Be Related To The Main Account.</w:t>
-            </w:r>
-          </w:p>
-          <w:p>
-            <w:pPr>
-              <w:bidi w:val="0"/>
-              <w:rPr>
-                <w:rFonts w:asciiTheme="majorBidi" w:hAnsiTheme="majorBidi" w:cstheme="majorBidi"/>
-                <w:sz w:val="36"/>
-                <w:szCs w:val="36"/>
-                <w:lang w:bidi="ar-EG"/>
-              </w:rPr>
-            </w:pPr>
-          </w:p>
-        </w:tc>
-        <w:tc>
-          <w:tcPr>
-            <w:tcW w:w="4653" w:type="dxa"/>
-          </w:tcPr>
-          <w:p>
-            <w:pPr>
-              <w:bidi w:val="0"/>
-              <w:rPr>
-                <w:rFonts w:asciiTheme="majorBidi" w:hAnsiTheme="majorBidi" w:cstheme="majorBidi"/>
-                <w:sz w:val="36"/>
-                <w:szCs w:val="36"/>
-                <w:lang w:bidi="ar-EG"/>
-              </w:rPr>
-            </w:pPr>
-            <w:r>
-              <w:rPr>
-                <w:rFonts w:asciiTheme="majorBidi" w:hAnsiTheme="majorBidi" w:cstheme="majorBidi"/>
-                <w:sz w:val="36"/>
-                <w:szCs w:val="36"/>
-                <w:lang w:bidi="ar-EG"/>
-              </w:rPr>
               <w:lastRenderedPageBreak/>
-              <w:t>Members Account</w:t>
-            </w:r>
-          </w:p>
-        </w:tc>
-        <w:tc>
-          <w:tcPr>
-            <w:tcW w:w="1514" w:type="dxa"/>
-          </w:tcPr>
-          <w:p>
-            <w:pPr>
-              <w:bidi w:val="0"/>
-              <w:rPr>
-                <w:rFonts w:asciiTheme="majorBidi" w:hAnsiTheme="majorBidi" w:cstheme="majorBidi"/>
-                <w:sz w:val="36"/>
-                <w:szCs w:val="36"/>
-                <w:lang w:bidi="ar-EG"/>
-              </w:rPr>
-            </w:pPr>
-            <w:r>
-              <w:rPr>
-                <w:rFonts w:asciiTheme="majorBidi" w:hAnsiTheme="majorBidi" w:cstheme="majorBidi"/>
-                <w:sz w:val="36"/>
-                <w:szCs w:val="36"/>
-                <w:lang w:bidi="ar-EG"/>
-              </w:rPr>
-              <w:t>7</w:t>
-            </w:r>
-          </w:p>
-        </w:tc>
-      </w:tr>
-      <w:tr>
-        <w:tc>
-          <w:tcPr>
-            <w:tcW w:w="1888" w:type="dxa"/>
-          </w:tcPr>
-          <w:p>
-            <w:pPr>
-              <w:bidi w:val="0"/>
-              <w:rPr>
-                <w:rFonts w:asciiTheme="majorBidi" w:hAnsiTheme="majorBidi" w:cstheme="majorBidi"/>
-                <w:sz w:val="36"/>
-                <w:szCs w:val="36"/>
-                <w:lang w:bidi="ar-EG"/>
-              </w:rPr>
-            </w:pPr>
-            <w:r>
-              <w:rPr>
-                <w:rFonts w:asciiTheme="majorBidi" w:hAnsiTheme="majorBidi" w:cstheme="majorBidi"/>
-                <w:sz w:val="36"/>
-                <w:szCs w:val="36"/>
-                <w:lang w:bidi="ar-EG"/>
-              </w:rPr>
               <w:t>Done</w:t>
             </w:r>
           </w:p>
@@ -1209,7 +1089,7 @@
                 <w:szCs w:val="36"/>
                 <w:lang w:bidi="ar-EG"/>
               </w:rPr>
-              <w:t>Make The Add/Edit/Delete Members To The Main Account The Fields Will Required:</w:t>
+              <w:t>Make the Add/Edit/Delete Members To the Main Account the Fields Will Required:</w:t>
             </w:r>
           </w:p>
           <w:p>
@@ -1284,7 +1164,7 @@
                 <w:szCs w:val="36"/>
                 <w:lang w:bidi="ar-EG"/>
               </w:rPr>
-              <w:t xml:space="preserve">Reenter Password </w:t>
+              <w:t xml:space="preserve">reenter Password </w:t>
             </w:r>
           </w:p>
           <w:p>
@@ -1345,7 +1225,7 @@
                 <w:szCs w:val="36"/>
                 <w:lang w:bidi="ar-EG"/>
               </w:rPr>
-              <w:t>8</w:t>
+              <w:t>7</w:t>
             </w:r>
           </w:p>
         </w:tc>
@@ -1397,7 +1277,7 @@
                 <w:szCs w:val="36"/>
                 <w:lang w:bidi="ar-EG"/>
               </w:rPr>
-              <w:t>This Will Be A System That Will Be The Messages From The Main Account To The Member Account</w:t>
+              <w:t>This will be A system that will be the messages from the Main Account To The Member Account</w:t>
             </w:r>
           </w:p>
           <w:p>
@@ -1458,7 +1338,7 @@
                 <w:szCs w:val="36"/>
                 <w:lang w:bidi="ar-EG"/>
               </w:rPr>
-              <w:t>9</w:t>
+              <w:t>8</w:t>
             </w:r>
           </w:p>
         </w:tc>
@@ -1487,94 +1367,94 @@
               </w:rPr>
               <w:t>16 H</w:t>
             </w:r>
-          </w:p>
-        </w:tc>
-        <w:tc>
-          <w:tcPr>
-            <w:tcW w:w="7333" w:type="dxa"/>
-          </w:tcPr>
-          <w:p>
-            <w:pPr>
-              <w:bidi w:val="0"/>
-              <w:rPr>
-                <w:rFonts w:asciiTheme="majorBidi" w:hAnsiTheme="majorBidi" w:cstheme="majorBidi"/>
-                <w:sz w:val="36"/>
-                <w:szCs w:val="36"/>
-                <w:lang w:bidi="ar-EG"/>
-              </w:rPr>
-            </w:pPr>
-            <w:r>
-              <w:rPr>
-                <w:rFonts w:asciiTheme="majorBidi" w:hAnsiTheme="majorBidi" w:cstheme="majorBidi"/>
-                <w:sz w:val="36"/>
-                <w:szCs w:val="36"/>
-                <w:lang w:bidi="ar-EG"/>
-              </w:rPr>
-              <w:t>This Will Be A System To The Main Account And The Members Account To Communicate With Each Other</w:t>
-            </w:r>
-          </w:p>
-          <w:p>
-            <w:pPr>
-              <w:bidi w:val="0"/>
-              <w:rPr>
-                <w:rFonts w:asciiTheme="majorBidi" w:hAnsiTheme="majorBidi" w:cstheme="majorBidi"/>
-                <w:sz w:val="36"/>
-                <w:szCs w:val="36"/>
-                <w:lang w:bidi="ar-EG"/>
-              </w:rPr>
-            </w:pPr>
-          </w:p>
-        </w:tc>
-        <w:tc>
-          <w:tcPr>
-            <w:tcW w:w="4653" w:type="dxa"/>
-          </w:tcPr>
-          <w:p>
-            <w:pPr>
-              <w:bidi w:val="0"/>
-              <w:rPr>
-                <w:rFonts w:asciiTheme="majorBidi" w:hAnsiTheme="majorBidi" w:cstheme="majorBidi"/>
-                <w:sz w:val="36"/>
-                <w:szCs w:val="36"/>
-                <w:lang w:bidi="ar-EG"/>
-              </w:rPr>
-            </w:pPr>
-            <w:r>
-              <w:rPr>
-                <w:rFonts w:asciiTheme="majorBidi" w:hAnsiTheme="majorBidi" w:cstheme="majorBidi"/>
-                <w:sz w:val="36"/>
-                <w:szCs w:val="36"/>
-                <w:lang w:bidi="ar-EG"/>
-              </w:rPr>
-              <w:t>Chat</w:t>
-            </w:r>
-          </w:p>
-        </w:tc>
-        <w:tc>
-          <w:tcPr>
-            <w:tcW w:w="1514" w:type="dxa"/>
-          </w:tcPr>
-          <w:p>
-            <w:pPr>
-              <w:bidi w:val="0"/>
-              <w:rPr>
-                <w:rFonts w:asciiTheme="majorBidi" w:hAnsiTheme="majorBidi" w:cstheme="majorBidi"/>
-                <w:sz w:val="36"/>
-                <w:szCs w:val="36"/>
-                <w:lang w:bidi="ar-EG"/>
-              </w:rPr>
-            </w:pPr>
-            <w:r>
-              <w:rPr>
-                <w:rFonts w:asciiTheme="majorBidi" w:hAnsiTheme="majorBidi" w:cstheme="majorBidi"/>
-                <w:sz w:val="36"/>
-                <w:szCs w:val="36"/>
-                <w:lang w:bidi="ar-EG"/>
-              </w:rPr>
-              <w:t>10</w:t>
-            </w:r>
             <w:bookmarkStart w:id="0" w:name="_GoBack"/>
             <w:bookmarkEnd w:id="0"/>
+          </w:p>
+        </w:tc>
+        <w:tc>
+          <w:tcPr>
+            <w:tcW w:w="7333" w:type="dxa"/>
+          </w:tcPr>
+          <w:p>
+            <w:pPr>
+              <w:bidi w:val="0"/>
+              <w:rPr>
+                <w:rFonts w:asciiTheme="majorBidi" w:hAnsiTheme="majorBidi" w:cstheme="majorBidi"/>
+                <w:sz w:val="36"/>
+                <w:szCs w:val="36"/>
+                <w:lang w:bidi="ar-EG"/>
+              </w:rPr>
+            </w:pPr>
+            <w:r>
+              <w:rPr>
+                <w:rFonts w:asciiTheme="majorBidi" w:hAnsiTheme="majorBidi" w:cstheme="majorBidi"/>
+                <w:sz w:val="36"/>
+                <w:szCs w:val="36"/>
+                <w:lang w:bidi="ar-EG"/>
+              </w:rPr>
+              <w:t>This will be A system To the main Account And the members Account To Communicate With Each Other</w:t>
+            </w:r>
+          </w:p>
+          <w:p>
+            <w:pPr>
+              <w:bidi w:val="0"/>
+              <w:rPr>
+                <w:rFonts w:asciiTheme="majorBidi" w:hAnsiTheme="majorBidi" w:cstheme="majorBidi"/>
+                <w:sz w:val="36"/>
+                <w:szCs w:val="36"/>
+                <w:lang w:bidi="ar-EG"/>
+              </w:rPr>
+            </w:pPr>
+          </w:p>
+        </w:tc>
+        <w:tc>
+          <w:tcPr>
+            <w:tcW w:w="4653" w:type="dxa"/>
+          </w:tcPr>
+          <w:p>
+            <w:pPr>
+              <w:bidi w:val="0"/>
+              <w:rPr>
+                <w:rFonts w:asciiTheme="majorBidi" w:hAnsiTheme="majorBidi" w:cstheme="majorBidi"/>
+                <w:sz w:val="36"/>
+                <w:szCs w:val="36"/>
+                <w:lang w:bidi="ar-EG"/>
+              </w:rPr>
+            </w:pPr>
+            <w:r>
+              <w:rPr>
+                <w:rFonts w:asciiTheme="majorBidi" w:hAnsiTheme="majorBidi" w:cstheme="majorBidi"/>
+                <w:sz w:val="36"/>
+                <w:szCs w:val="36"/>
+                <w:lang w:bidi="ar-EG"/>
+              </w:rPr>
+              <w:t>Chat</w:t>
+            </w:r>
+          </w:p>
+        </w:tc>
+        <w:tc>
+          <w:tcPr>
+            <w:tcW w:w="1514" w:type="dxa"/>
+          </w:tcPr>
+          <w:p>
+            <w:pPr>
+              <w:bidi w:val="0"/>
+              <w:rPr>
+                <w:rFonts w:asciiTheme="majorBidi" w:hAnsiTheme="majorBidi" w:cstheme="majorBidi"/>
+                <w:sz w:val="36"/>
+                <w:szCs w:val="36"/>
+                <w:lang w:bidi="ar-EG"/>
+              </w:rPr>
+            </w:pPr>
+            <w:r>
+              <w:rPr>
+                <w:rFonts w:asciiTheme="majorBidi" w:hAnsiTheme="majorBidi" w:cstheme="majorBidi"/>
+                <w:sz w:val="36"/>
+                <w:szCs w:val="36"/>
+                <w:lang w:bidi="ar-EG"/>
+              </w:rPr>
+              <w:t>9</w:t>
+            </w:r>
           </w:p>
         </w:tc>
       </w:tr>
@@ -1583,7 +1463,7 @@
       <w:pPr>
         <w:bidi w:val="0"/>
         <w:rPr>
-          <w:rFonts w:asciiTheme="majorBidi" w:hAnsiTheme="majorBidi" w:cstheme="majorBidi"/>
+          <w:rFonts w:asciiTheme="majorBidi" w:hAnsiTheme="majorBidi" w:cstheme="majorBidi" w:hint="cs"/>
           <w:sz w:val="36"/>
           <w:szCs w:val="36"/>
           <w:rtl/>

</xml_diff>